<commit_message>
Confirmación de envío Se ha enviado su trabajo con éxito. Recibirá un correo de confirmación con la siguiente información. Usuario:	MIGUEL ALEJANDRO PONCE PROAÑO (miguel.ponce.uce@hotmail.com) Clase del sitio:	Aprendizaje Automático (MIA) - PER1381 2020-2021 Tarea:	Actividad: Clasificación con máquina de vector de soporte y redes de neuronas ID del envío.	1808cce9-ee2a-4f49-bdf4-860728f0538f Envíado el:	06-jun-2020 10:18 Historial	Sat Jun 06 17:18:55 CEST 2020 MIGUEL ALEJANDRO PONCE PROAÑO (miguel.ponce.uce@hotmail.com) submitted
</commit_message>
<xml_diff>
--- a/AprendizajeAutomatico/mia05_t9_act.docx
+++ b/AprendizajeAutomatico/mia05_t9_act.docx
@@ -173,23 +173,7 @@
             <w:sz w:val="24"/>
             <w:shd w:val="clear" w:color="auto" w:fill="FFFFFF"/>
           </w:rPr>
-          <w:t>https://www.kaggle.com/iabhishekoffici</w:t>
-        </w:r>
-        <w:r>
-          <w:rPr>
-            <w:rStyle w:val="Hipervnculo"/>
-            <w:sz w:val="24"/>
-            <w:shd w:val="clear" w:color="auto" w:fill="FFFFFF"/>
-          </w:rPr>
-          <w:t>a</w:t>
-        </w:r>
-        <w:r>
-          <w:rPr>
-            <w:rStyle w:val="Hipervnculo"/>
-            <w:sz w:val="24"/>
-            <w:shd w:val="clear" w:color="auto" w:fill="FFFFFF"/>
-          </w:rPr>
-          <w:t>l/mobile-price-classification#train.csv</w:t>
+          <w:t>https://www.kaggle.com/iabhishekofficial/mobile-price-classification#train.csv</w:t>
         </w:r>
       </w:hyperlink>
       <w:r>
@@ -1562,38 +1546,40 @@
     </w:p>
     <w:p/>
     <w:p>
-      <w:pPr>
-        <w:rPr>
+      <w:r>
+        <w:t>Ventajas</w:t>
+      </w:r>
+    </w:p>
+    <w:p>
+      <w:r>
+        <w:t xml:space="preserve">Son tolerantes a fallos ya que </w:t>
+      </w:r>
+      <w:r>
+        <w:t>la corrupción de una de sus neuronas (en caso de tener una gran cantidad de ellas), permite que se siga realizando el proceso de estimación.</w:t>
+      </w:r>
+    </w:p>
+    <w:p>
+      <w:pPr>
+        <w:rPr>
+          <w:rFonts w:ascii="Arial" w:hAnsi="Arial" w:cs="Arial"/>
+          <w:color w:val="000000"/>
+          <w:sz w:val="22"/>
+          <w:szCs w:val="22"/>
+          <w:shd w:val="clear" w:color="auto" w:fill="FFFFFF"/>
           <w:lang w:val="en-US"/>
         </w:rPr>
       </w:pPr>
-      <w:proofErr w:type="spellStart"/>
-      <w:r>
-        <w:rPr>
+      <w:r>
+        <w:rPr>
+          <w:rFonts w:ascii="Arial" w:hAnsi="Arial" w:cs="Arial"/>
+          <w:color w:val="000000"/>
+          <w:sz w:val="22"/>
+          <w:szCs w:val="22"/>
+          <w:shd w:val="clear" w:color="auto" w:fill="FFFFFF"/>
           <w:lang w:val="en-US"/>
         </w:rPr>
-        <w:t>Ventajas</w:t>
-      </w:r>
-      <w:proofErr w:type="spellEnd"/>
-    </w:p>
-    <w:p>
-      <w:r>
-        <w:t xml:space="preserve">Son tolerantes a fallos ya que </w:t>
-      </w:r>
-      <w:r>
-        <w:t>la corrupción de una de sus neuronas (en caso de tener una gran cantidad de ellas), permite que se siga realizando el proceso de estimación.</w:t>
-      </w:r>
-    </w:p>
-    <w:p>
-      <w:pPr>
-        <w:rPr>
-          <w:rFonts w:ascii="Arial" w:hAnsi="Arial" w:cs="Arial"/>
-          <w:color w:val="000000"/>
-          <w:sz w:val="22"/>
-          <w:szCs w:val="22"/>
-          <w:shd w:val="clear" w:color="auto" w:fill="FFFFFF"/>
-        </w:rPr>
-      </w:pPr>
+        <w:t xml:space="preserve">Corruption of one or more cells of ANN does not prevent it from generating output. </w:t>
+      </w:r>
       <w:r>
         <w:rPr>
           <w:rFonts w:ascii="Arial" w:hAnsi="Arial" w:cs="Arial"/>
@@ -1603,149 +1589,18 @@
           <w:shd w:val="clear" w:color="auto" w:fill="FFFFFF"/>
           <w:lang w:val="en-US"/>
         </w:rPr>
-        <w:t xml:space="preserve">Corruption of one or more cells of ANN does not prevent it from generating output. </w:t>
-      </w:r>
-      <w:proofErr w:type="spellStart"/>
-      <w:r>
-        <w:rPr>
-          <w:rFonts w:ascii="Arial" w:hAnsi="Arial" w:cs="Arial"/>
-          <w:color w:val="000000"/>
-          <w:sz w:val="22"/>
-          <w:szCs w:val="22"/>
-          <w:shd w:val="clear" w:color="auto" w:fill="FFFFFF"/>
-        </w:rPr>
-        <w:t>This</w:t>
-      </w:r>
-      <w:proofErr w:type="spellEnd"/>
-      <w:r>
-        <w:rPr>
-          <w:rFonts w:ascii="Arial" w:hAnsi="Arial" w:cs="Arial"/>
-          <w:color w:val="000000"/>
-          <w:sz w:val="22"/>
-          <w:szCs w:val="22"/>
-          <w:shd w:val="clear" w:color="auto" w:fill="FFFFFF"/>
-        </w:rPr>
-        <w:t xml:space="preserve"> </w:t>
-      </w:r>
-      <w:proofErr w:type="spellStart"/>
-      <w:r>
-        <w:rPr>
-          <w:rFonts w:ascii="Arial" w:hAnsi="Arial" w:cs="Arial"/>
-          <w:color w:val="000000"/>
-          <w:sz w:val="22"/>
-          <w:szCs w:val="22"/>
-          <w:shd w:val="clear" w:color="auto" w:fill="FFFFFF"/>
-        </w:rPr>
-        <w:t>feature</w:t>
-      </w:r>
-      <w:proofErr w:type="spellEnd"/>
-      <w:r>
-        <w:rPr>
-          <w:rFonts w:ascii="Arial" w:hAnsi="Arial" w:cs="Arial"/>
-          <w:color w:val="000000"/>
-          <w:sz w:val="22"/>
-          <w:szCs w:val="22"/>
-          <w:shd w:val="clear" w:color="auto" w:fill="FFFFFF"/>
-        </w:rPr>
-        <w:t xml:space="preserve"> </w:t>
-      </w:r>
-      <w:proofErr w:type="spellStart"/>
-      <w:r>
-        <w:rPr>
-          <w:rFonts w:ascii="Arial" w:hAnsi="Arial" w:cs="Arial"/>
-          <w:color w:val="000000"/>
-          <w:sz w:val="22"/>
-          <w:szCs w:val="22"/>
-          <w:shd w:val="clear" w:color="auto" w:fill="FFFFFF"/>
-        </w:rPr>
-        <w:t>makes</w:t>
-      </w:r>
-      <w:proofErr w:type="spellEnd"/>
-      <w:r>
-        <w:rPr>
-          <w:rFonts w:ascii="Arial" w:hAnsi="Arial" w:cs="Arial"/>
-          <w:color w:val="000000"/>
-          <w:sz w:val="22"/>
-          <w:szCs w:val="22"/>
-          <w:shd w:val="clear" w:color="auto" w:fill="FFFFFF"/>
-        </w:rPr>
-        <w:t xml:space="preserve"> </w:t>
-      </w:r>
-      <w:proofErr w:type="spellStart"/>
-      <w:r>
-        <w:rPr>
-          <w:rFonts w:ascii="Arial" w:hAnsi="Arial" w:cs="Arial"/>
-          <w:color w:val="000000"/>
-          <w:sz w:val="22"/>
-          <w:szCs w:val="22"/>
-          <w:shd w:val="clear" w:color="auto" w:fill="FFFFFF"/>
-        </w:rPr>
-        <w:t>the</w:t>
-      </w:r>
-      <w:proofErr w:type="spellEnd"/>
-      <w:r>
-        <w:rPr>
-          <w:rFonts w:ascii="Arial" w:hAnsi="Arial" w:cs="Arial"/>
-          <w:color w:val="000000"/>
-          <w:sz w:val="22"/>
-          <w:szCs w:val="22"/>
-          <w:shd w:val="clear" w:color="auto" w:fill="FFFFFF"/>
-        </w:rPr>
-        <w:t xml:space="preserve"> </w:t>
-      </w:r>
-      <w:proofErr w:type="spellStart"/>
-      <w:r>
-        <w:rPr>
-          <w:rFonts w:ascii="Arial" w:hAnsi="Arial" w:cs="Arial"/>
-          <w:color w:val="000000"/>
-          <w:sz w:val="22"/>
-          <w:szCs w:val="22"/>
-          <w:shd w:val="clear" w:color="auto" w:fill="FFFFFF"/>
-        </w:rPr>
-        <w:t>networks</w:t>
-      </w:r>
-      <w:proofErr w:type="spellEnd"/>
-      <w:r>
-        <w:rPr>
-          <w:rFonts w:ascii="Arial" w:hAnsi="Arial" w:cs="Arial"/>
-          <w:color w:val="000000"/>
-          <w:sz w:val="22"/>
-          <w:szCs w:val="22"/>
-          <w:shd w:val="clear" w:color="auto" w:fill="FFFFFF"/>
-        </w:rPr>
-        <w:t xml:space="preserve"> </w:t>
-      </w:r>
-      <w:proofErr w:type="spellStart"/>
-      <w:r>
-        <w:rPr>
-          <w:rFonts w:ascii="Arial" w:hAnsi="Arial" w:cs="Arial"/>
-          <w:color w:val="000000"/>
-          <w:sz w:val="22"/>
-          <w:szCs w:val="22"/>
-          <w:shd w:val="clear" w:color="auto" w:fill="FFFFFF"/>
-        </w:rPr>
-        <w:t>fault-tolerant</w:t>
-      </w:r>
-      <w:proofErr w:type="spellEnd"/>
-      <w:r>
-        <w:rPr>
-          <w:rFonts w:ascii="Arial" w:hAnsi="Arial" w:cs="Arial"/>
-          <w:color w:val="000000"/>
-          <w:sz w:val="22"/>
-          <w:szCs w:val="22"/>
-          <w:shd w:val="clear" w:color="auto" w:fill="FFFFFF"/>
-        </w:rPr>
-        <w:t>. </w:t>
-      </w:r>
-    </w:p>
-    <w:p>
-      <w:pPr>
-        <w:rPr>
-          <w:rFonts w:ascii="Arial" w:hAnsi="Arial" w:cs="Arial"/>
-          <w:color w:val="000000"/>
-          <w:sz w:val="22"/>
-          <w:szCs w:val="22"/>
-          <w:shd w:val="clear" w:color="auto" w:fill="FFFFFF"/>
+        <w:t>This feature makes the networks fault-tolerant. </w:t>
+      </w:r>
+    </w:p>
+    <w:p>
+      <w:pPr>
+        <w:rPr>
+          <w:rFonts w:ascii="Arial" w:hAnsi="Arial" w:cs="Arial"/>
+          <w:color w:val="000000"/>
+          <w:sz w:val="22"/>
+          <w:szCs w:val="22"/>
+          <w:shd w:val="clear" w:color="auto" w:fill="FFFFFF"/>
+          <w:lang w:val="en-US"/>
         </w:rPr>
       </w:pPr>
     </w:p>
@@ -1847,18 +1702,38 @@
         </w:rPr>
         <w:t>Here are some advantages of </w:t>
       </w:r>
-      <w:hyperlink r:id="rId13" w:tgtFrame="_blank" w:history="1">
-        <w:r>
-          <w:rPr>
-            <w:rStyle w:val="Hipervnculo"/>
-            <w:rFonts w:ascii="Arial" w:hAnsi="Arial" w:cs="Arial"/>
-            <w:color w:val="6458C0"/>
-            <w:szCs w:val="22"/>
-            <w:lang w:val="en-US"/>
-          </w:rPr>
-          <w:t>Artificial Neural Networks</w:t>
-        </w:r>
-      </w:hyperlink>
+      <w:r>
+        <w:fldChar w:fldCharType="begin"/>
+      </w:r>
+      <w:r>
+        <w:rPr>
+          <w:lang w:val="en-US"/>
+        </w:rPr>
+        <w:instrText xml:space="preserve"> HYPERLINK "https://intellipaat.com/blog/tutorial/artificial-intelligence-tutorial/artificial-neural-networks/" \t "_blank" </w:instrText>
+      </w:r>
+      <w:r>
+        <w:fldChar w:fldCharType="separate"/>
+      </w:r>
+      <w:r>
+        <w:rPr>
+          <w:rStyle w:val="Hipervnculo"/>
+          <w:rFonts w:ascii="Arial" w:hAnsi="Arial" w:cs="Arial"/>
+          <w:color w:val="6458C0"/>
+          <w:szCs w:val="22"/>
+          <w:lang w:val="en-US"/>
+        </w:rPr>
+        <w:t>Artificial Neural Networks</w:t>
+      </w:r>
+      <w:r>
+        <w:rPr>
+          <w:rStyle w:val="Hipervnculo"/>
+          <w:rFonts w:ascii="Arial" w:hAnsi="Arial" w:cs="Arial"/>
+          <w:color w:val="6458C0"/>
+          <w:szCs w:val="22"/>
+          <w:lang w:val="en-US"/>
+        </w:rPr>
+        <w:fldChar w:fldCharType="end"/>
+      </w:r>
       <w:r>
         <w:rPr>
           <w:rFonts w:ascii="Arial" w:hAnsi="Arial" w:cs="Arial"/>
@@ -2884,36 +2759,74 @@
         </w:rPr>
         <w:t>If you wish to learn more about AI, visit </w:t>
       </w:r>
-      <w:hyperlink r:id="rId14" w:tgtFrame="_blank" w:history="1">
-        <w:r>
-          <w:rPr>
-            <w:rStyle w:val="Hipervnculo"/>
-            <w:rFonts w:ascii="Arial" w:hAnsi="Arial" w:cs="Arial"/>
-            <w:color w:val="6458C0"/>
-            <w:lang w:val="en-US"/>
-          </w:rPr>
-          <w:t>Artificial Intelligence tutorial</w:t>
-        </w:r>
-      </w:hyperlink>
-      <w:r>
-        <w:rPr>
-          <w:rFonts w:ascii="Arial" w:hAnsi="Arial" w:cs="Arial"/>
-          <w:color w:val="000000"/>
+      <w:r>
+        <w:fldChar w:fldCharType="begin"/>
+      </w:r>
+      <w:r>
+        <w:rPr>
           <w:lang w:val="en-US"/>
         </w:rPr>
+        <w:instrText xml:space="preserve"> HYPERLINK "https://intellipaat.com/blog/tutorial/artificial-intelligence-tutorial/" \t "_blank" </w:instrText>
+      </w:r>
+      <w:r>
+        <w:fldChar w:fldCharType="separate"/>
+      </w:r>
+      <w:r>
+        <w:rPr>
+          <w:rStyle w:val="Hipervnculo"/>
+          <w:rFonts w:ascii="Arial" w:hAnsi="Arial" w:cs="Arial"/>
+          <w:color w:val="6458C0"/>
+          <w:lang w:val="en-US"/>
+        </w:rPr>
+        <w:t>Artificial Intelligence tutorial</w:t>
+      </w:r>
+      <w:r>
+        <w:rPr>
+          <w:rStyle w:val="Hipervnculo"/>
+          <w:rFonts w:ascii="Arial" w:hAnsi="Arial" w:cs="Arial"/>
+          <w:color w:val="6458C0"/>
+          <w:lang w:val="en-US"/>
+        </w:rPr>
+        <w:fldChar w:fldCharType="end"/>
+      </w:r>
+      <w:r>
+        <w:rPr>
+          <w:rFonts w:ascii="Arial" w:hAnsi="Arial" w:cs="Arial"/>
+          <w:color w:val="000000"/>
+          <w:lang w:val="en-US"/>
+        </w:rPr>
         <w:t> and </w:t>
       </w:r>
-      <w:hyperlink r:id="rId15" w:tgtFrame="_blank" w:history="1">
-        <w:r>
-          <w:rPr>
-            <w:rStyle w:val="Hipervnculo"/>
-            <w:rFonts w:ascii="Arial" w:hAnsi="Arial" w:cs="Arial"/>
-            <w:color w:val="6458C0"/>
-            <w:lang w:val="en-US"/>
-          </w:rPr>
-          <w:t>Artificial Intelligence course</w:t>
-        </w:r>
-      </w:hyperlink>
+      <w:r>
+        <w:fldChar w:fldCharType="begin"/>
+      </w:r>
+      <w:r>
+        <w:rPr>
+          <w:lang w:val="en-US"/>
+        </w:rPr>
+        <w:instrText xml:space="preserve"> HYPERLINK "https://intellipaat.com/artificial-intelligence-deep-learning-course-with-tensorflow/" \t "_blank" </w:instrText>
+      </w:r>
+      <w:r>
+        <w:fldChar w:fldCharType="separate"/>
+      </w:r>
+      <w:r>
+        <w:rPr>
+          <w:rStyle w:val="Hipervnculo"/>
+          <w:rFonts w:ascii="Arial" w:hAnsi="Arial" w:cs="Arial"/>
+          <w:color w:val="6458C0"/>
+          <w:lang w:val="en-US"/>
+        </w:rPr>
+        <w:t>Artificial Intelligence course</w:t>
+      </w:r>
+      <w:r>
+        <w:rPr>
+          <w:rStyle w:val="Hipervnculo"/>
+          <w:rFonts w:ascii="Arial" w:hAnsi="Arial" w:cs="Arial"/>
+          <w:color w:val="6458C0"/>
+          <w:lang w:val="en-US"/>
+        </w:rPr>
+        <w:fldChar w:fldCharType="end"/>
+      </w:r>
       <w:r>
         <w:rPr>
           <w:rFonts w:ascii="Arial" w:hAnsi="Arial" w:cs="Arial"/>
@@ -3396,40 +3309,19 @@
           <w:szCs w:val="22"/>
           <w:shd w:val="clear" w:color="auto" w:fill="FFFFFF"/>
         </w:rPr>
-        <w:t xml:space="preserve"> Adicionalmente, </w:t>
-      </w:r>
-      <w:r>
-        <w:rPr>
-          <w:rFonts w:ascii="Arial" w:hAnsi="Arial" w:cs="Arial"/>
-          <w:color w:val="000000"/>
-          <w:sz w:val="22"/>
-          <w:szCs w:val="22"/>
-          <w:shd w:val="clear" w:color="auto" w:fill="FFFFFF"/>
-        </w:rPr>
-        <w:t xml:space="preserve">Corre menos riesgo de sobre </w:t>
-      </w:r>
-      <w:r>
-        <w:rPr>
-          <w:rFonts w:ascii="Arial" w:hAnsi="Arial" w:cs="Arial"/>
-          <w:color w:val="000000"/>
-          <w:sz w:val="22"/>
-          <w:szCs w:val="22"/>
-          <w:shd w:val="clear" w:color="auto" w:fill="FFFFFF"/>
-        </w:rPr>
-        <w:t>estancación</w:t>
-      </w:r>
-    </w:p>
-    <w:p>
-      <w:pPr>
-        <w:rPr>
-          <w:rFonts w:ascii="Arial" w:hAnsi="Arial" w:cs="Arial"/>
-          <w:color w:val="000000"/>
-          <w:sz w:val="22"/>
-          <w:szCs w:val="22"/>
-          <w:shd w:val="clear" w:color="auto" w:fill="FFFFFF"/>
-        </w:rPr>
-      </w:pPr>
-      <w:bookmarkStart w:id="1" w:name="_GoBack"/>
+        <w:t xml:space="preserve"> Adicionalmente, Corre menos riesgo de sobre estancación</w:t>
+      </w:r>
+    </w:p>
+    <w:p>
+      <w:pPr>
+        <w:rPr>
+          <w:rFonts w:ascii="Arial" w:hAnsi="Arial" w:cs="Arial"/>
+          <w:color w:val="000000"/>
+          <w:sz w:val="22"/>
+          <w:szCs w:val="22"/>
+          <w:shd w:val="clear" w:color="auto" w:fill="FFFFFF"/>
+        </w:rPr>
+      </w:pPr>
       <w:r>
         <w:rPr>
           <w:rFonts w:ascii="Arial" w:hAnsi="Arial" w:cs="Arial"/>
@@ -3451,7 +3343,6 @@
         <w:t xml:space="preserve"> Generalmente comparada con redes de neuronas ofrece mejores resultados.</w:t>
       </w:r>
     </w:p>
-    <w:bookmarkEnd w:id="1"/>
     <w:p>
       <w:pPr>
         <w:rPr>
@@ -3559,25 +3450,275 @@
       </w:r>
     </w:p>
     <w:p>
-      <w:hyperlink r:id="rId16" w:history="1">
-        <w:r>
-          <w:rPr>
-            <w:rStyle w:val="Hipervnculo"/>
-            <w:lang w:val="en-US"/>
-          </w:rPr>
-          <w:t>https://statinfer.com/204-6-8-svm-advantages-disadvantages-applications/</w:t>
-        </w:r>
-      </w:hyperlink>
-    </w:p>
-    <w:p>
-      <w:hyperlink r:id="rId17" w:history="1">
-        <w:r>
-          <w:rPr>
-            <w:rStyle w:val="Hipervnculo"/>
-          </w:rPr>
-          <w:t>https://medium.com/@dhiraj8899/top-4-advantages-and-disadvantages-of-support-vector-machine-or-svm-a3c06a2b107</w:t>
-        </w:r>
-      </w:hyperlink>
+      <w:pPr>
+        <w:rPr>
+          <w:lang w:val="en-US"/>
+        </w:rPr>
+      </w:pPr>
+      <w:r>
+        <w:fldChar w:fldCharType="begin"/>
+      </w:r>
+      <w:r>
+        <w:rPr>
+          <w:lang w:val="en-US"/>
+        </w:rPr>
+        <w:instrText xml:space="preserve"> HYPERLINK "https://statinfer.com/204-6-8-svm-advantages-disadvantages-applications/" </w:instrText>
+      </w:r>
+      <w:r>
+        <w:fldChar w:fldCharType="separate"/>
+      </w:r>
+      <w:r>
+        <w:rPr>
+          <w:rStyle w:val="Hipervnculo"/>
+          <w:lang w:val="en-US"/>
+        </w:rPr>
+        <w:t>https://statinfer.com/204-6-8-svm-advantages-disadvantages-applications/</w:t>
+      </w:r>
+      <w:r>
+        <w:rPr>
+          <w:rStyle w:val="Hipervnculo"/>
+          <w:lang w:val="en-US"/>
+        </w:rPr>
+        <w:fldChar w:fldCharType="end"/>
+      </w:r>
+    </w:p>
+    <w:p>
+      <w:pPr>
+        <w:rPr>
+          <w:lang w:val="en-US"/>
+        </w:rPr>
+      </w:pPr>
+      <w:r>
+        <w:fldChar w:fldCharType="begin"/>
+      </w:r>
+      <w:r>
+        <w:rPr>
+          <w:lang w:val="en-US"/>
+        </w:rPr>
+        <w:instrText xml:space="preserve"> HYPERLINK "https://medium.com/@dhiraj8899/top-4-advantages-and-disadvantages-of-support-vecto</w:instrText>
+      </w:r>
+      <w:r>
+        <w:rPr>
+          <w:lang w:val="en-US"/>
+        </w:rPr>
+        <w:instrText xml:space="preserve">r-machine-or-svm-a3c06a2b107" </w:instrText>
+      </w:r>
+      <w:r>
+        <w:fldChar w:fldCharType="separate"/>
+      </w:r>
+      <w:r>
+        <w:rPr>
+          <w:rStyle w:val="Hipervnculo"/>
+          <w:lang w:val="en-US"/>
+        </w:rPr>
+        <w:t>https://medium.com/@dhiraj8899/top-4-advantages-and-disadvantages-of-support-vector-machine-or-svm-a3c06a2b107</w:t>
+      </w:r>
+      <w:r>
+        <w:rPr>
+          <w:rStyle w:val="Hipervnculo"/>
+        </w:rPr>
+        <w:fldChar w:fldCharType="end"/>
+      </w:r>
+    </w:p>
+    <w:p>
+      <w:pPr>
+        <w:rPr>
+          <w:rFonts w:ascii="Arial" w:hAnsi="Arial" w:cs="Arial"/>
+          <w:color w:val="000000"/>
+          <w:sz w:val="22"/>
+          <w:szCs w:val="22"/>
+          <w:shd w:val="clear" w:color="auto" w:fill="FFFFFF"/>
+          <w:lang w:val="en-US"/>
+        </w:rPr>
+      </w:pPr>
+      <w:bookmarkStart w:id="1" w:name="_GoBack"/>
+      <w:bookmarkEnd w:id="1"/>
+    </w:p>
+    <w:p>
+      <w:pPr>
+        <w:shd w:val="clear" w:color="auto" w:fill="FFFFFF"/>
+        <w:spacing w:after="150" w:line="240" w:lineRule="auto"/>
+        <w:jc w:val="left"/>
+        <w:rPr>
+          <w:rFonts w:ascii="Arial" w:hAnsi="Arial" w:cs="Arial"/>
+          <w:color w:val="414141"/>
+          <w:sz w:val="21"/>
+          <w:szCs w:val="21"/>
+        </w:rPr>
+      </w:pPr>
+      <w:r>
+        <w:rPr>
+          <w:rFonts w:ascii="Arial" w:hAnsi="Arial" w:cs="Arial"/>
+          <w:color w:val="414141"/>
+          <w:sz w:val="21"/>
+          <w:szCs w:val="21"/>
+        </w:rPr>
+        <w:t xml:space="preserve">- Realizar un análisis descriptivo de los datos tanto de variables </w:t>
+      </w:r>
+      <w:proofErr w:type="gramStart"/>
+      <w:r>
+        <w:rPr>
+          <w:rFonts w:ascii="Arial" w:hAnsi="Arial" w:cs="Arial"/>
+          <w:color w:val="414141"/>
+          <w:sz w:val="21"/>
+          <w:szCs w:val="21"/>
+        </w:rPr>
+        <w:t>numéricas(</w:t>
+      </w:r>
+      <w:proofErr w:type="gramEnd"/>
+      <w:r>
+        <w:rPr>
+          <w:rFonts w:ascii="Arial" w:hAnsi="Arial" w:cs="Arial"/>
+          <w:color w:val="414141"/>
+          <w:sz w:val="21"/>
+          <w:szCs w:val="21"/>
+        </w:rPr>
+        <w:t>media, cuartiles,...) como de variables categóricas (cuántas clases existen en cada variable y la frecuencia de cada una de ellas). </w:t>
+      </w:r>
+    </w:p>
+    <w:p>
+      <w:pPr>
+        <w:shd w:val="clear" w:color="auto" w:fill="FFFFFF"/>
+        <w:spacing w:after="150" w:line="240" w:lineRule="auto"/>
+        <w:jc w:val="left"/>
+        <w:rPr>
+          <w:rFonts w:ascii="Arial" w:hAnsi="Arial" w:cs="Arial"/>
+          <w:color w:val="414141"/>
+          <w:sz w:val="21"/>
+          <w:szCs w:val="21"/>
+        </w:rPr>
+      </w:pPr>
+      <w:r>
+        <w:rPr>
+          <w:rFonts w:ascii="Arial" w:hAnsi="Arial" w:cs="Arial"/>
+          <w:color w:val="414141"/>
+          <w:sz w:val="21"/>
+          <w:szCs w:val="21"/>
+        </w:rPr>
+        <w:t>- Hallar las correlaciones entre las variables e investigar que variables están altamente correlacionadas. </w:t>
+      </w:r>
+    </w:p>
+    <w:p>
+      <w:pPr>
+        <w:shd w:val="clear" w:color="auto" w:fill="FFFFFF"/>
+        <w:spacing w:after="150" w:line="240" w:lineRule="auto"/>
+        <w:jc w:val="left"/>
+        <w:rPr>
+          <w:rFonts w:ascii="Arial" w:hAnsi="Arial" w:cs="Arial"/>
+          <w:color w:val="414141"/>
+          <w:sz w:val="21"/>
+          <w:szCs w:val="21"/>
+        </w:rPr>
+      </w:pPr>
+      <w:r>
+        <w:rPr>
+          <w:rFonts w:ascii="Arial" w:hAnsi="Arial" w:cs="Arial"/>
+          <w:color w:val="414141"/>
+          <w:sz w:val="21"/>
+          <w:szCs w:val="21"/>
+        </w:rPr>
+        <w:t>- Revisar si existen valores nulos y trabajar con esos datos. Eliminar columnas si existen muchos valores nulos, llenar valores nulos con media, moda, ceros, depende del tipo de datos de cada columna. </w:t>
+      </w:r>
+    </w:p>
+    <w:p>
+      <w:pPr>
+        <w:shd w:val="clear" w:color="auto" w:fill="FFFFFF"/>
+        <w:spacing w:after="150" w:line="240" w:lineRule="auto"/>
+        <w:jc w:val="left"/>
+        <w:rPr>
+          <w:rFonts w:ascii="Arial" w:hAnsi="Arial" w:cs="Arial"/>
+          <w:color w:val="414141"/>
+          <w:sz w:val="21"/>
+          <w:szCs w:val="21"/>
+        </w:rPr>
+      </w:pPr>
+      <w:r>
+        <w:rPr>
+          <w:rFonts w:ascii="Arial" w:hAnsi="Arial" w:cs="Arial"/>
+          <w:color w:val="414141"/>
+          <w:sz w:val="21"/>
+          <w:szCs w:val="21"/>
+        </w:rPr>
+        <w:lastRenderedPageBreak/>
+        <w:t>- Determinar el conjunto de datos de entrenamiento y el de validación. </w:t>
+      </w:r>
+    </w:p>
+    <w:p>
+      <w:pPr>
+        <w:shd w:val="clear" w:color="auto" w:fill="FFFFFF"/>
+        <w:spacing w:after="150" w:line="240" w:lineRule="auto"/>
+        <w:jc w:val="left"/>
+        <w:rPr>
+          <w:rFonts w:ascii="Arial" w:hAnsi="Arial" w:cs="Arial"/>
+          <w:color w:val="414141"/>
+          <w:sz w:val="21"/>
+          <w:szCs w:val="21"/>
+        </w:rPr>
+      </w:pPr>
+      <w:r>
+        <w:rPr>
+          <w:rFonts w:ascii="Arial" w:hAnsi="Arial" w:cs="Arial"/>
+          <w:color w:val="414141"/>
+          <w:sz w:val="21"/>
+          <w:szCs w:val="21"/>
+        </w:rPr>
+        <w:t>- Aplicar los algoritmos de máquina de vectores de soporte y de redes de neuronas al conjunto de datos. </w:t>
+      </w:r>
+    </w:p>
+    <w:p>
+      <w:pPr>
+        <w:shd w:val="clear" w:color="auto" w:fill="FFFFFF"/>
+        <w:spacing w:after="150" w:line="240" w:lineRule="auto"/>
+        <w:jc w:val="left"/>
+        <w:rPr>
+          <w:rFonts w:ascii="Arial" w:hAnsi="Arial" w:cs="Arial"/>
+          <w:color w:val="414141"/>
+          <w:sz w:val="21"/>
+          <w:szCs w:val="21"/>
+        </w:rPr>
+      </w:pPr>
+      <w:r>
+        <w:rPr>
+          <w:rFonts w:ascii="Arial" w:hAnsi="Arial" w:cs="Arial"/>
+          <w:color w:val="414141"/>
+          <w:sz w:val="21"/>
+          <w:szCs w:val="21"/>
+        </w:rPr>
+        <w:t>- Aplicar validación cruzada y calcular la matriz de confusión. </w:t>
+      </w:r>
+    </w:p>
+    <w:p>
+      <w:pPr>
+        <w:shd w:val="clear" w:color="auto" w:fill="FFFFFF"/>
+        <w:spacing w:after="150" w:line="240" w:lineRule="auto"/>
+        <w:jc w:val="left"/>
+        <w:rPr>
+          <w:rFonts w:ascii="Arial" w:hAnsi="Arial" w:cs="Arial"/>
+          <w:color w:val="414141"/>
+          <w:sz w:val="21"/>
+          <w:szCs w:val="21"/>
+        </w:rPr>
+      </w:pPr>
+      <w:r>
+        <w:rPr>
+          <w:rFonts w:ascii="Arial" w:hAnsi="Arial" w:cs="Arial"/>
+          <w:color w:val="414141"/>
+          <w:sz w:val="21"/>
+          <w:szCs w:val="21"/>
+        </w:rPr>
+        <w:t>- Comentar los resultados obtenidos con cada uno de los clasificadores. </w:t>
+      </w:r>
+    </w:p>
+    <w:p>
+      <w:pPr>
+        <w:rPr>
+          <w:rFonts w:ascii="Arial" w:hAnsi="Arial" w:cs="Arial"/>
+          <w:color w:val="000000"/>
+          <w:sz w:val="22"/>
+          <w:szCs w:val="22"/>
+          <w:shd w:val="clear" w:color="auto" w:fill="FFFFFF"/>
+        </w:rPr>
+      </w:pPr>
     </w:p>
     <w:p>
       <w:pPr>
@@ -3591,8 +3732,8 @@
       </w:pPr>
     </w:p>
     <w:sectPr>
-      <w:headerReference w:type="default" r:id="rId18"/>
-      <w:footerReference w:type="default" r:id="rId19"/>
+      <w:headerReference w:type="default" r:id="rId13"/>
+      <w:footerReference w:type="default" r:id="rId14"/>
       <w:pgSz w:w="11906" w:h="16838" w:code="9"/>
       <w:pgMar w:top="1418" w:right="1843" w:bottom="1418" w:left="1843" w:header="1134" w:footer="397" w:gutter="0"/>
       <w:cols w:space="708"/>
@@ -3745,7 +3886,7 @@
                               <w:sz w:val="20"/>
                               <w:szCs w:val="20"/>
                             </w:rPr>
-                            <w:t>4</w:t>
+                            <w:t>6</w:t>
                           </w:r>
                           <w:r>
                             <w:rPr>
@@ -3827,7 +3968,7 @@
                         <w:sz w:val="20"/>
                         <w:szCs w:val="20"/>
                       </w:rPr>
-                      <w:t>4</w:t>
+                      <w:t>6</w:t>
                     </w:r>
                     <w:r>
                       <w:rPr>
@@ -8337,7 +8478,7 @@
 </file>
 
 <file path=customXml/itemProps1.xml><?xml version="1.0" encoding="utf-8"?>
-<ds:datastoreItem xmlns:ds="http://schemas.openxmlformats.org/officeDocument/2006/customXml" ds:itemID="{846DFB0F-8495-47ED-9E8C-E15E67C9EBE7}">
+<ds:datastoreItem xmlns:ds="http://schemas.openxmlformats.org/officeDocument/2006/customXml" ds:itemID="{58E894C8-394B-4DE4-ABBA-445CD4AAB9E8}">
   <ds:schemaRefs>
     <ds:schemaRef ds:uri="http://schemas.openxmlformats.org/officeDocument/2006/bibliography"/>
   </ds:schemaRefs>

</xml_diff>